<commit_message>
Update ht6 reporte de tiempos.docx
</commit_message>
<xml_diff>
--- a/ht6 reporte de tiempos.docx
+++ b/ht6 reporte de tiempos.docx
@@ -120,7 +120,45 @@
         <w:rPr>
           <w:lang w:val="es-ES"/>
         </w:rPr>
-        <w:t xml:space="preserve">Tiempo de </w:t>
+        <w:t xml:space="preserve">Los tiempos fueron medidos </w:t>
+      </w:r>
+      <w:r>
+        <w:rPr>
+          <w:lang w:val="es-ES"/>
+        </w:rPr>
+        <w:t>dentro del código.</w:t>
+      </w:r>
+    </w:p>
+    <w:p>
+      <w:pPr>
+        <w:rPr>
+          <w:lang w:val="es-ES"/>
+        </w:rPr>
+      </w:pPr>
+    </w:p>
+    <w:p>
+      <w:pPr>
+        <w:rPr>
+          <w:lang w:val="es-ES"/>
+        </w:rPr>
+      </w:pPr>
+      <w:r>
+        <w:rPr>
+          <w:lang w:val="es-ES"/>
+        </w:rPr>
+        <w:t>Tiempo</w:t>
+      </w:r>
+      <w:r>
+        <w:rPr>
+          <w:lang w:val="es-ES"/>
+        </w:rPr>
+        <w:t>s</w:t>
+      </w:r>
+      <w:r>
+        <w:rPr>
+          <w:lang w:val="es-ES"/>
+        </w:rPr>
+        <w:t xml:space="preserve"> de </w:t>
       </w:r>
       <w:proofErr w:type="spellStart"/>
       <w:r>
@@ -137,76 +175,237 @@
           <w:lang w:val="es-ES"/>
         </w:rPr>
       </w:pPr>
-      <w:r>
-        <w:rPr>
-          <w:noProof/>
-          <w:lang w:val="es-ES"/>
-        </w:rPr>
-        <w:drawing>
-          <wp:inline distT="0" distB="0" distL="0" distR="0" wp14:anchorId="099E58E8" wp14:editId="1CE49FA0">
-            <wp:extent cx="5943600" cy="234950"/>
-            <wp:effectExtent l="0" t="0" r="0" b="6350"/>
-            <wp:docPr id="3" name="Picture 3"/>
-            <wp:cNvGraphicFramePr>
-              <a:graphicFrameLocks xmlns:a="http://schemas.openxmlformats.org/drawingml/2006/main" noChangeAspect="1"/>
-            </wp:cNvGraphicFramePr>
-            <a:graphic xmlns:a="http://schemas.openxmlformats.org/drawingml/2006/main">
-              <a:graphicData uri="http://schemas.openxmlformats.org/drawingml/2006/picture">
-                <pic:pic xmlns:pic="http://schemas.openxmlformats.org/drawingml/2006/picture">
-                  <pic:nvPicPr>
-                    <pic:cNvPr id="3" name="Screen Shot 2020-03-11 at 10.46.21 PM.png"/>
-                    <pic:cNvPicPr/>
-                  </pic:nvPicPr>
-                  <pic:blipFill>
-                    <a:blip r:embed="rId4">
-                      <a:extLst>
-                        <a:ext uri="{28A0092B-C50C-407E-A947-70E740481C1C}">
-                          <a14:useLocalDpi xmlns:a14="http://schemas.microsoft.com/office/drawing/2010/main" val="0"/>
-                        </a:ext>
-                      </a:extLst>
-                    </a:blip>
-                    <a:stretch>
-                      <a:fillRect/>
-                    </a:stretch>
-                  </pic:blipFill>
-                  <pic:spPr>
-                    <a:xfrm>
-                      <a:off x="0" y="0"/>
-                      <a:ext cx="5943600" cy="234950"/>
-                    </a:xfrm>
-                    <a:prstGeom prst="rect">
-                      <a:avLst/>
-                    </a:prstGeom>
-                  </pic:spPr>
-                </pic:pic>
-              </a:graphicData>
-            </a:graphic>
-          </wp:inline>
-        </w:drawing>
-      </w:r>
-    </w:p>
-    <w:p>
-      <w:pPr>
-        <w:rPr>
-          <w:lang w:val="es-ES"/>
-        </w:rPr>
-      </w:pPr>
-    </w:p>
-    <w:p>
-      <w:pPr>
-        <w:rPr>
-          <w:lang w:val="es-ES"/>
-        </w:rPr>
-      </w:pPr>
-      <w:r>
-        <w:rPr>
-          <w:lang w:val="es-ES"/>
-        </w:rPr>
-        <w:t xml:space="preserve">Tiempo de </w:t>
-      </w:r>
+    </w:p>
+    <w:p>
+      <w:pPr>
+        <w:rPr>
+          <w:rFonts w:ascii="Menlo" w:hAnsi="Menlo" w:cs="Menlo"/>
+          <w:color w:val="64D552"/>
+          <w:sz w:val="22"/>
+          <w:szCs w:val="22"/>
+          <w:lang w:val="es-ES"/>
+        </w:rPr>
+      </w:pPr>
+      <w:r>
+        <w:rPr>
+          <w:rFonts w:ascii="Menlo" w:hAnsi="Menlo" w:cs="Menlo"/>
+          <w:color w:val="64D552"/>
+          <w:sz w:val="22"/>
+          <w:szCs w:val="22"/>
+          <w:lang w:val="es-ES"/>
+        </w:rPr>
+        <w:t>611876332270</w:t>
+      </w:r>
+    </w:p>
+    <w:p>
+      <w:pPr>
+        <w:rPr>
+          <w:rFonts w:ascii="Menlo" w:hAnsi="Menlo" w:cs="Menlo"/>
+          <w:color w:val="64D552"/>
+          <w:sz w:val="22"/>
+          <w:szCs w:val="22"/>
+          <w:lang w:val="es-ES"/>
+        </w:rPr>
+      </w:pPr>
+      <w:r>
+        <w:rPr>
+          <w:rFonts w:ascii="Menlo" w:hAnsi="Menlo" w:cs="Menlo"/>
+          <w:color w:val="64D552"/>
+          <w:sz w:val="22"/>
+          <w:szCs w:val="22"/>
+          <w:lang w:val="es-ES"/>
+        </w:rPr>
+        <w:t>3521376971</w:t>
+      </w:r>
+    </w:p>
+    <w:p>
+      <w:pPr>
+        <w:rPr>
+          <w:rFonts w:ascii="Menlo" w:hAnsi="Menlo" w:cs="Menlo"/>
+          <w:color w:val="64D552"/>
+          <w:sz w:val="22"/>
+          <w:szCs w:val="22"/>
+          <w:lang w:val="es-ES"/>
+        </w:rPr>
+      </w:pPr>
+      <w:r>
+        <w:rPr>
+          <w:rFonts w:ascii="Menlo" w:hAnsi="Menlo" w:cs="Menlo"/>
+          <w:color w:val="64D552"/>
+          <w:sz w:val="22"/>
+          <w:szCs w:val="22"/>
+          <w:lang w:val="es-ES"/>
+        </w:rPr>
+        <w:t>3718333959</w:t>
+      </w:r>
+    </w:p>
+    <w:p>
+      <w:pPr>
+        <w:rPr>
+          <w:rFonts w:ascii="Menlo" w:hAnsi="Menlo" w:cs="Menlo"/>
+          <w:color w:val="64D552"/>
+          <w:sz w:val="22"/>
+          <w:szCs w:val="22"/>
+          <w:lang w:val="es-ES"/>
+        </w:rPr>
+      </w:pPr>
+      <w:r>
+        <w:rPr>
+          <w:rFonts w:ascii="Menlo" w:hAnsi="Menlo" w:cs="Menlo"/>
+          <w:color w:val="64D552"/>
+          <w:sz w:val="22"/>
+          <w:szCs w:val="22"/>
+          <w:lang w:val="es-ES"/>
+        </w:rPr>
+        <w:t>3161060458</w:t>
+      </w:r>
+    </w:p>
+    <w:p>
+      <w:pPr>
+        <w:rPr>
+          <w:rFonts w:ascii="Menlo" w:hAnsi="Menlo" w:cs="Menlo"/>
+          <w:color w:val="64D552"/>
+          <w:sz w:val="22"/>
+          <w:szCs w:val="22"/>
+        </w:rPr>
+      </w:pPr>
+      <w:r>
+        <w:rPr>
+          <w:rFonts w:ascii="Menlo" w:hAnsi="Menlo" w:cs="Menlo"/>
+          <w:color w:val="64D552"/>
+          <w:sz w:val="22"/>
+          <w:szCs w:val="22"/>
+        </w:rPr>
+        <w:t>3651755841</w:t>
+      </w:r>
+    </w:p>
+    <w:p>
+      <w:pPr>
+        <w:rPr>
+          <w:rFonts w:ascii="Menlo" w:hAnsi="Menlo" w:cs="Menlo"/>
+          <w:color w:val="64D552"/>
+          <w:sz w:val="22"/>
+          <w:szCs w:val="22"/>
+        </w:rPr>
+      </w:pPr>
+      <w:r>
+        <w:rPr>
+          <w:rFonts w:ascii="Menlo" w:hAnsi="Menlo" w:cs="Menlo"/>
+          <w:color w:val="64D552"/>
+          <w:sz w:val="22"/>
+          <w:szCs w:val="22"/>
+        </w:rPr>
+        <w:t>3393555556</w:t>
+      </w:r>
+    </w:p>
+    <w:p>
+      <w:pPr>
+        <w:rPr>
+          <w:rFonts w:ascii="Menlo" w:hAnsi="Menlo" w:cs="Menlo"/>
+          <w:color w:val="64D552"/>
+          <w:sz w:val="22"/>
+          <w:szCs w:val="22"/>
+        </w:rPr>
+      </w:pPr>
+      <w:r>
+        <w:rPr>
+          <w:rFonts w:ascii="Menlo" w:hAnsi="Menlo" w:cs="Menlo"/>
+          <w:color w:val="64D552"/>
+          <w:sz w:val="22"/>
+          <w:szCs w:val="22"/>
+        </w:rPr>
+        <w:t>3285391279</w:t>
+      </w:r>
+    </w:p>
+    <w:p>
+      <w:pPr>
+        <w:rPr>
+          <w:rFonts w:ascii="Menlo" w:hAnsi="Menlo" w:cs="Menlo"/>
+          <w:color w:val="64D552"/>
+          <w:sz w:val="22"/>
+          <w:szCs w:val="22"/>
+        </w:rPr>
+      </w:pPr>
+    </w:p>
+    <w:p>
+      <w:pPr>
+        <w:rPr>
+          <w:rFonts w:ascii="Calibri" w:hAnsi="Calibri" w:cs="Calibri"/>
+          <w:color w:val="000000"/>
+        </w:rPr>
+      </w:pPr>
       <w:proofErr w:type="spellStart"/>
       <w:r>
         <w:rPr>
+          <w:rFonts w:ascii="Menlo" w:hAnsi="Menlo" w:cs="Menlo"/>
+          <w:color w:val="000000" w:themeColor="text1"/>
+          <w:sz w:val="22"/>
+          <w:szCs w:val="22"/>
+        </w:rPr>
+        <w:t>Promedio</w:t>
+      </w:r>
+      <w:proofErr w:type="spellEnd"/>
+      <w:r>
+        <w:rPr>
+          <w:rFonts w:ascii="Menlo" w:hAnsi="Menlo" w:cs="Menlo"/>
+          <w:color w:val="000000" w:themeColor="text1"/>
+          <w:sz w:val="22"/>
+          <w:szCs w:val="22"/>
+        </w:rPr>
+        <w:t>:</w:t>
+      </w:r>
+      <w:r>
+        <w:rPr>
+          <w:rFonts w:ascii="Calibri" w:hAnsi="Calibri" w:cs="Calibri"/>
+          <w:color w:val="000000"/>
+        </w:rPr>
+        <w:t xml:space="preserve"> </w:t>
+      </w:r>
+      <w:r>
+        <w:rPr>
+          <w:rFonts w:ascii="Calibri" w:hAnsi="Calibri" w:cs="Calibri"/>
+          <w:color w:val="000000"/>
+        </w:rPr>
+        <w:t>9.0373E+10</w:t>
+      </w:r>
+    </w:p>
+    <w:p>
+      <w:pPr>
+        <w:rPr>
+          <w:rFonts w:ascii="Menlo" w:hAnsi="Menlo" w:cs="Menlo"/>
+          <w:color w:val="64D552"/>
+          <w:sz w:val="22"/>
+          <w:szCs w:val="22"/>
+        </w:rPr>
+      </w:pPr>
+    </w:p>
+    <w:p>
+      <w:pPr>
+        <w:rPr>
+          <w:lang w:val="es-ES"/>
+        </w:rPr>
+      </w:pPr>
+      <w:r>
+        <w:rPr>
+          <w:lang w:val="es-ES"/>
+        </w:rPr>
+        <w:t>Tiempo</w:t>
+      </w:r>
+      <w:r>
+        <w:rPr>
+          <w:lang w:val="es-ES"/>
+        </w:rPr>
+        <w:t>s</w:t>
+      </w:r>
+      <w:r>
+        <w:rPr>
+          <w:lang w:val="es-ES"/>
+        </w:rPr>
+        <w:t xml:space="preserve"> de </w:t>
+      </w:r>
+      <w:proofErr w:type="spellStart"/>
+      <w:r>
+        <w:rPr>
           <w:lang w:val="es-ES"/>
         </w:rPr>
         <w:t>TreeMap</w:t>
@@ -216,79 +415,238 @@
     <w:p>
       <w:pPr>
         <w:rPr>
-          <w:lang w:val="es-ES"/>
-        </w:rPr>
-      </w:pPr>
-      <w:r>
-        <w:rPr>
-          <w:noProof/>
-          <w:lang w:val="es-ES"/>
-        </w:rPr>
-        <w:drawing>
-          <wp:inline distT="0" distB="0" distL="0" distR="0" wp14:anchorId="0A10590F" wp14:editId="24A1080B">
-            <wp:extent cx="5943600" cy="250825"/>
-            <wp:effectExtent l="0" t="0" r="0" b="3175"/>
-            <wp:docPr id="2" name="Picture 2"/>
-            <wp:cNvGraphicFramePr>
-              <a:graphicFrameLocks xmlns:a="http://schemas.openxmlformats.org/drawingml/2006/main" noChangeAspect="1"/>
-            </wp:cNvGraphicFramePr>
-            <a:graphic xmlns:a="http://schemas.openxmlformats.org/drawingml/2006/main">
-              <a:graphicData uri="http://schemas.openxmlformats.org/drawingml/2006/picture">
-                <pic:pic xmlns:pic="http://schemas.openxmlformats.org/drawingml/2006/picture">
-                  <pic:nvPicPr>
-                    <pic:cNvPr id="2" name="Screen Shot 2020-03-11 at 10.45.22 PM.png"/>
-                    <pic:cNvPicPr/>
-                  </pic:nvPicPr>
-                  <pic:blipFill>
-                    <a:blip r:embed="rId5">
-                      <a:extLst>
-                        <a:ext uri="{28A0092B-C50C-407E-A947-70E740481C1C}">
-                          <a14:useLocalDpi xmlns:a14="http://schemas.microsoft.com/office/drawing/2010/main" val="0"/>
-                        </a:ext>
-                      </a:extLst>
-                    </a:blip>
-                    <a:stretch>
-                      <a:fillRect/>
-                    </a:stretch>
-                  </pic:blipFill>
-                  <pic:spPr>
-                    <a:xfrm>
-                      <a:off x="0" y="0"/>
-                      <a:ext cx="5943600" cy="250825"/>
-                    </a:xfrm>
-                    <a:prstGeom prst="rect">
-                      <a:avLst/>
-                    </a:prstGeom>
-                  </pic:spPr>
-                </pic:pic>
-              </a:graphicData>
-            </a:graphic>
-          </wp:inline>
-        </w:drawing>
-      </w:r>
-    </w:p>
-    <w:p>
-      <w:pPr>
-        <w:rPr>
-          <w:lang w:val="es-ES"/>
-        </w:rPr>
-      </w:pPr>
-    </w:p>
-    <w:p>
-      <w:pPr>
-        <w:rPr>
-          <w:lang w:val="es-ES"/>
-        </w:rPr>
-      </w:pPr>
-      <w:r>
-        <w:rPr>
-          <w:lang w:val="es-ES"/>
-        </w:rPr>
-        <w:t xml:space="preserve">Tiempo de </w:t>
-      </w:r>
+          <w:rFonts w:ascii="Menlo" w:hAnsi="Menlo" w:cs="Menlo"/>
+          <w:color w:val="64D552"/>
+          <w:sz w:val="22"/>
+          <w:szCs w:val="22"/>
+          <w:lang w:val="es-ES"/>
+        </w:rPr>
+      </w:pPr>
+    </w:p>
+    <w:p>
+      <w:pPr>
+        <w:rPr>
+          <w:rFonts w:ascii="Menlo" w:hAnsi="Menlo" w:cs="Menlo"/>
+          <w:color w:val="64D552"/>
+          <w:sz w:val="22"/>
+          <w:szCs w:val="22"/>
+        </w:rPr>
+      </w:pPr>
+      <w:r>
+        <w:rPr>
+          <w:rFonts w:ascii="Menlo" w:hAnsi="Menlo" w:cs="Menlo"/>
+          <w:color w:val="64D552"/>
+          <w:sz w:val="22"/>
+          <w:szCs w:val="22"/>
+        </w:rPr>
+        <w:t>3420197940</w:t>
+      </w:r>
+    </w:p>
+    <w:p>
+      <w:pPr>
+        <w:rPr>
+          <w:rFonts w:ascii="Menlo" w:hAnsi="Menlo" w:cs="Menlo"/>
+          <w:color w:val="64D552"/>
+          <w:sz w:val="22"/>
+          <w:szCs w:val="22"/>
+        </w:rPr>
+      </w:pPr>
+      <w:r>
+        <w:rPr>
+          <w:rFonts w:ascii="Menlo" w:hAnsi="Menlo" w:cs="Menlo"/>
+          <w:color w:val="64D552"/>
+          <w:sz w:val="22"/>
+          <w:szCs w:val="22"/>
+        </w:rPr>
+        <w:t>2927361280</w:t>
+      </w:r>
+    </w:p>
+    <w:p>
+      <w:pPr>
+        <w:rPr>
+          <w:rFonts w:ascii="Menlo" w:hAnsi="Menlo" w:cs="Menlo"/>
+          <w:color w:val="64D552"/>
+          <w:sz w:val="22"/>
+          <w:szCs w:val="22"/>
+        </w:rPr>
+      </w:pPr>
+      <w:r>
+        <w:rPr>
+          <w:rFonts w:ascii="Menlo" w:hAnsi="Menlo" w:cs="Menlo"/>
+          <w:color w:val="64D552"/>
+          <w:sz w:val="22"/>
+          <w:szCs w:val="22"/>
+        </w:rPr>
+        <w:t>3807269615</w:t>
+      </w:r>
+    </w:p>
+    <w:p>
+      <w:pPr>
+        <w:rPr>
+          <w:rFonts w:ascii="Menlo" w:hAnsi="Menlo" w:cs="Menlo"/>
+          <w:color w:val="64D552"/>
+          <w:sz w:val="22"/>
+          <w:szCs w:val="22"/>
+        </w:rPr>
+      </w:pPr>
+      <w:r>
+        <w:rPr>
+          <w:rFonts w:ascii="Menlo" w:hAnsi="Menlo" w:cs="Menlo"/>
+          <w:color w:val="64D552"/>
+          <w:sz w:val="22"/>
+          <w:szCs w:val="22"/>
+        </w:rPr>
+        <w:t>26544945913</w:t>
+      </w:r>
+    </w:p>
+    <w:p>
+      <w:pPr>
+        <w:rPr>
+          <w:rFonts w:ascii="Menlo" w:hAnsi="Menlo" w:cs="Menlo"/>
+          <w:color w:val="64D552"/>
+          <w:sz w:val="22"/>
+          <w:szCs w:val="22"/>
+        </w:rPr>
+      </w:pPr>
+      <w:r>
+        <w:rPr>
+          <w:rFonts w:ascii="Menlo" w:hAnsi="Menlo" w:cs="Menlo"/>
+          <w:color w:val="64D552"/>
+          <w:sz w:val="22"/>
+          <w:szCs w:val="22"/>
+        </w:rPr>
+        <w:t>2873640546</w:t>
+      </w:r>
+    </w:p>
+    <w:p>
+      <w:pPr>
+        <w:rPr>
+          <w:rFonts w:ascii="Menlo" w:hAnsi="Menlo" w:cs="Menlo"/>
+          <w:color w:val="64D552"/>
+          <w:sz w:val="22"/>
+          <w:szCs w:val="22"/>
+        </w:rPr>
+      </w:pPr>
+      <w:r>
+        <w:rPr>
+          <w:rFonts w:ascii="Menlo" w:hAnsi="Menlo" w:cs="Menlo"/>
+          <w:color w:val="64D552"/>
+          <w:sz w:val="22"/>
+          <w:szCs w:val="22"/>
+        </w:rPr>
+        <w:t>6594173341</w:t>
+      </w:r>
+    </w:p>
+    <w:p>
+      <w:pPr>
+        <w:rPr>
+          <w:rFonts w:ascii="Menlo" w:hAnsi="Menlo" w:cs="Menlo"/>
+          <w:color w:val="64D552"/>
+          <w:sz w:val="22"/>
+          <w:szCs w:val="22"/>
+        </w:rPr>
+      </w:pPr>
+      <w:r>
+        <w:rPr>
+          <w:rFonts w:ascii="Menlo" w:hAnsi="Menlo" w:cs="Menlo"/>
+          <w:color w:val="64D552"/>
+          <w:sz w:val="22"/>
+          <w:szCs w:val="22"/>
+        </w:rPr>
+        <w:t>3040202707</w:t>
+      </w:r>
+    </w:p>
+    <w:p>
+      <w:pPr>
+        <w:rPr>
+          <w:rFonts w:ascii="Menlo" w:hAnsi="Menlo" w:cs="Menlo"/>
+          <w:color w:val="64D552"/>
+          <w:sz w:val="22"/>
+          <w:szCs w:val="22"/>
+        </w:rPr>
+      </w:pPr>
+    </w:p>
+    <w:p>
+      <w:pPr>
+        <w:rPr>
+          <w:rFonts w:ascii="Calibri" w:hAnsi="Calibri" w:cs="Calibri"/>
+          <w:color w:val="000000"/>
+        </w:rPr>
+      </w:pPr>
       <w:proofErr w:type="spellStart"/>
       <w:r>
         <w:rPr>
+          <w:rFonts w:ascii="Menlo" w:hAnsi="Menlo" w:cs="Menlo"/>
+          <w:color w:val="000000" w:themeColor="text1"/>
+          <w:sz w:val="22"/>
+          <w:szCs w:val="22"/>
+        </w:rPr>
+        <w:t>Promedio</w:t>
+      </w:r>
+      <w:proofErr w:type="spellEnd"/>
+      <w:r>
+        <w:rPr>
+          <w:rFonts w:ascii="Menlo" w:hAnsi="Menlo" w:cs="Menlo"/>
+          <w:color w:val="000000" w:themeColor="text1"/>
+          <w:sz w:val="22"/>
+          <w:szCs w:val="22"/>
+        </w:rPr>
+        <w:t>:</w:t>
+      </w:r>
+      <w:r>
+        <w:rPr>
+          <w:rFonts w:ascii="Menlo" w:hAnsi="Menlo" w:cs="Menlo"/>
+          <w:color w:val="000000" w:themeColor="text1"/>
+          <w:sz w:val="22"/>
+          <w:szCs w:val="22"/>
+        </w:rPr>
+        <w:t xml:space="preserve"> </w:t>
+      </w:r>
+      <w:r>
+        <w:rPr>
+          <w:rFonts w:ascii="Calibri" w:hAnsi="Calibri" w:cs="Calibri"/>
+          <w:color w:val="000000"/>
+        </w:rPr>
+        <w:t>7029684477</w:t>
+      </w:r>
+    </w:p>
+    <w:p>
+      <w:pPr>
+        <w:rPr>
+          <w:rFonts w:ascii="Menlo" w:hAnsi="Menlo" w:cs="Menlo"/>
+          <w:color w:val="64D552"/>
+          <w:sz w:val="22"/>
+          <w:szCs w:val="22"/>
+        </w:rPr>
+      </w:pPr>
+    </w:p>
+    <w:p>
+      <w:pPr>
+        <w:rPr>
+          <w:lang w:val="es-ES"/>
+        </w:rPr>
+      </w:pPr>
+      <w:r>
+        <w:rPr>
+          <w:lang w:val="es-ES"/>
+        </w:rPr>
+        <w:t>Tiempo</w:t>
+      </w:r>
+      <w:r>
+        <w:rPr>
+          <w:lang w:val="es-ES"/>
+        </w:rPr>
+        <w:t>s</w:t>
+      </w:r>
+      <w:r>
+        <w:rPr>
+          <w:lang w:val="es-ES"/>
+        </w:rPr>
+        <w:t xml:space="preserve"> de </w:t>
+      </w:r>
+      <w:proofErr w:type="spellStart"/>
+      <w:r>
+        <w:rPr>
           <w:lang w:val="es-ES"/>
         </w:rPr>
         <w:t>LinkedHashMap</w:t>
@@ -298,103 +656,225 @@
     <w:p>
       <w:pPr>
         <w:rPr>
-          <w:lang w:val="es-ES"/>
-        </w:rPr>
-      </w:pPr>
-      <w:r>
-        <w:rPr>
-          <w:noProof/>
-          <w:lang w:val="es-ES"/>
-        </w:rPr>
-        <w:drawing>
-          <wp:inline distT="0" distB="0" distL="0" distR="0" wp14:anchorId="662CC38A" wp14:editId="5A6BED86">
-            <wp:extent cx="5943600" cy="295275"/>
-            <wp:effectExtent l="0" t="0" r="0" b="0"/>
-            <wp:docPr id="4" name="Picture 4"/>
-            <wp:cNvGraphicFramePr>
-              <a:graphicFrameLocks xmlns:a="http://schemas.openxmlformats.org/drawingml/2006/main" noChangeAspect="1"/>
-            </wp:cNvGraphicFramePr>
-            <a:graphic xmlns:a="http://schemas.openxmlformats.org/drawingml/2006/main">
-              <a:graphicData uri="http://schemas.openxmlformats.org/drawingml/2006/picture">
-                <pic:pic xmlns:pic="http://schemas.openxmlformats.org/drawingml/2006/picture">
-                  <pic:nvPicPr>
-                    <pic:cNvPr id="4" name="Screen Shot 2020-03-11 at 10.47.11 PM.png"/>
-                    <pic:cNvPicPr/>
-                  </pic:nvPicPr>
-                  <pic:blipFill>
-                    <a:blip r:embed="rId6">
-                      <a:extLst>
-                        <a:ext uri="{28A0092B-C50C-407E-A947-70E740481C1C}">
-                          <a14:useLocalDpi xmlns:a14="http://schemas.microsoft.com/office/drawing/2010/main" val="0"/>
-                        </a:ext>
-                      </a:extLst>
-                    </a:blip>
-                    <a:stretch>
-                      <a:fillRect/>
-                    </a:stretch>
-                  </pic:blipFill>
-                  <pic:spPr>
-                    <a:xfrm>
-                      <a:off x="0" y="0"/>
-                      <a:ext cx="5943600" cy="295275"/>
-                    </a:xfrm>
-                    <a:prstGeom prst="rect">
-                      <a:avLst/>
-                    </a:prstGeom>
-                  </pic:spPr>
-                </pic:pic>
-              </a:graphicData>
-            </a:graphic>
-          </wp:inline>
-        </w:drawing>
-      </w:r>
-    </w:p>
-    <w:p>
-      <w:pPr>
-        <w:rPr>
-          <w:lang w:val="es-ES"/>
-        </w:rPr>
-      </w:pPr>
-    </w:p>
-    <w:p>
-      <w:pPr>
-        <w:rPr>
-          <w:lang w:val="es-ES"/>
-        </w:rPr>
-      </w:pPr>
-      <w:r>
-        <w:rPr>
-          <w:lang w:val="es-ES"/>
-        </w:rPr>
-        <w:t xml:space="preserve">Para determinar la complejidad de </w:t>
-      </w:r>
+          <w:rFonts w:ascii="Menlo" w:hAnsi="Menlo" w:cs="Menlo"/>
+          <w:color w:val="64D552"/>
+          <w:sz w:val="22"/>
+          <w:szCs w:val="22"/>
+        </w:rPr>
+      </w:pPr>
+    </w:p>
+    <w:p>
+      <w:pPr>
+        <w:rPr>
+          <w:rFonts w:ascii="Menlo" w:hAnsi="Menlo" w:cs="Menlo"/>
+          <w:color w:val="64D552"/>
+          <w:sz w:val="22"/>
+          <w:szCs w:val="22"/>
+        </w:rPr>
+      </w:pPr>
+      <w:r>
+        <w:rPr>
+          <w:rFonts w:ascii="Menlo" w:hAnsi="Menlo" w:cs="Menlo"/>
+          <w:color w:val="64D552"/>
+          <w:sz w:val="22"/>
+          <w:szCs w:val="22"/>
+        </w:rPr>
+        <w:t>4923547850</w:t>
+      </w:r>
+    </w:p>
+    <w:p>
+      <w:pPr>
+        <w:rPr>
+          <w:rFonts w:ascii="Menlo" w:hAnsi="Menlo" w:cs="Menlo"/>
+          <w:color w:val="64D552"/>
+          <w:sz w:val="22"/>
+          <w:szCs w:val="22"/>
+        </w:rPr>
+      </w:pPr>
+      <w:r>
+        <w:rPr>
+          <w:rFonts w:ascii="Menlo" w:hAnsi="Menlo" w:cs="Menlo"/>
+          <w:color w:val="64D552"/>
+          <w:sz w:val="22"/>
+          <w:szCs w:val="22"/>
+        </w:rPr>
+        <w:t>4794777385</w:t>
+      </w:r>
+    </w:p>
+    <w:p>
+      <w:pPr>
+        <w:rPr>
+          <w:rFonts w:ascii="Menlo" w:hAnsi="Menlo" w:cs="Menlo"/>
+          <w:color w:val="64D552"/>
+          <w:sz w:val="22"/>
+          <w:szCs w:val="22"/>
+        </w:rPr>
+      </w:pPr>
+      <w:r>
+        <w:rPr>
+          <w:rFonts w:ascii="Menlo" w:hAnsi="Menlo" w:cs="Menlo"/>
+          <w:color w:val="64D552"/>
+          <w:sz w:val="22"/>
+          <w:szCs w:val="22"/>
+        </w:rPr>
+        <w:t>3683569345</w:t>
+      </w:r>
+    </w:p>
+    <w:p>
+      <w:pPr>
+        <w:rPr>
+          <w:rFonts w:ascii="Menlo" w:hAnsi="Menlo" w:cs="Menlo"/>
+          <w:color w:val="64D552"/>
+          <w:sz w:val="22"/>
+          <w:szCs w:val="22"/>
+        </w:rPr>
+      </w:pPr>
+      <w:r>
+        <w:rPr>
+          <w:rFonts w:ascii="Menlo" w:hAnsi="Menlo" w:cs="Menlo"/>
+          <w:color w:val="64D552"/>
+          <w:sz w:val="22"/>
+          <w:szCs w:val="22"/>
+        </w:rPr>
+        <w:t>3608850314</w:t>
+      </w:r>
+    </w:p>
+    <w:p>
+      <w:pPr>
+        <w:rPr>
+          <w:rFonts w:ascii="Menlo" w:hAnsi="Menlo" w:cs="Menlo"/>
+          <w:color w:val="64D552"/>
+          <w:sz w:val="22"/>
+          <w:szCs w:val="22"/>
+        </w:rPr>
+      </w:pPr>
+      <w:r>
+        <w:rPr>
+          <w:rFonts w:ascii="Menlo" w:hAnsi="Menlo" w:cs="Menlo"/>
+          <w:color w:val="64D552"/>
+          <w:sz w:val="22"/>
+          <w:szCs w:val="22"/>
+        </w:rPr>
+        <w:t>2284107026</w:t>
+      </w:r>
+    </w:p>
+    <w:p>
+      <w:pPr>
+        <w:rPr>
+          <w:rFonts w:ascii="Menlo" w:hAnsi="Menlo" w:cs="Menlo"/>
+          <w:color w:val="64D552"/>
+          <w:sz w:val="22"/>
+          <w:szCs w:val="22"/>
+        </w:rPr>
+      </w:pPr>
+      <w:r>
+        <w:rPr>
+          <w:rFonts w:ascii="Menlo" w:hAnsi="Menlo" w:cs="Menlo"/>
+          <w:color w:val="64D552"/>
+          <w:sz w:val="22"/>
+          <w:szCs w:val="22"/>
+        </w:rPr>
+        <w:t>1884275393</w:t>
+      </w:r>
+    </w:p>
+    <w:p>
+      <w:pPr>
+        <w:tabs>
+          <w:tab w:val="left" w:pos="2396"/>
+        </w:tabs>
+        <w:rPr>
+          <w:rFonts w:ascii="Menlo" w:hAnsi="Menlo" w:cs="Menlo"/>
+          <w:color w:val="64D552"/>
+          <w:sz w:val="22"/>
+          <w:szCs w:val="22"/>
+        </w:rPr>
+      </w:pPr>
+      <w:r>
+        <w:rPr>
+          <w:rFonts w:ascii="Menlo" w:hAnsi="Menlo" w:cs="Menlo"/>
+          <w:color w:val="64D552"/>
+          <w:sz w:val="22"/>
+          <w:szCs w:val="22"/>
+        </w:rPr>
+        <w:t>2170858927</w:t>
+      </w:r>
+    </w:p>
+    <w:p>
+      <w:pPr>
+        <w:tabs>
+          <w:tab w:val="left" w:pos="2396"/>
+        </w:tabs>
+        <w:rPr>
+          <w:rFonts w:ascii="Menlo" w:hAnsi="Menlo" w:cs="Menlo"/>
+          <w:color w:val="64D552"/>
+          <w:sz w:val="22"/>
+          <w:szCs w:val="22"/>
+        </w:rPr>
+      </w:pPr>
+    </w:p>
+    <w:p>
+      <w:pPr>
+        <w:rPr>
+          <w:rFonts w:ascii="Calibri" w:hAnsi="Calibri" w:cs="Calibri"/>
+          <w:color w:val="000000"/>
+        </w:rPr>
+      </w:pPr>
       <w:proofErr w:type="spellStart"/>
       <w:r>
         <w:rPr>
-          <w:lang w:val="es-ES"/>
-        </w:rPr>
-        <w:t>Hashmap</w:t>
+          <w:rFonts w:ascii="Menlo" w:hAnsi="Menlo" w:cs="Menlo"/>
+          <w:color w:val="000000" w:themeColor="text1"/>
+          <w:sz w:val="22"/>
+          <w:szCs w:val="22"/>
+        </w:rPr>
+        <w:t>Promedio</w:t>
       </w:r>
       <w:proofErr w:type="spellEnd"/>
       <w:r>
         <w:rPr>
-          <w:lang w:val="es-ES"/>
-        </w:rPr>
-        <w:t xml:space="preserve"> </w:t>
-      </w:r>
-      <w:r>
-        <w:rPr>
-          <w:lang w:val="es-ES"/>
-        </w:rPr>
-        <w:t>replicaremos esto para encontrar tiempos y determinar con el promedio.</w:t>
-      </w:r>
-    </w:p>
-    <w:p>
-      <w:pPr>
-        <w:rPr>
-          <w:lang w:val="es-ES"/>
-        </w:rPr>
-      </w:pPr>
+          <w:rFonts w:ascii="Menlo" w:hAnsi="Menlo" w:cs="Menlo"/>
+          <w:color w:val="000000" w:themeColor="text1"/>
+          <w:sz w:val="22"/>
+          <w:szCs w:val="22"/>
+        </w:rPr>
+        <w:t xml:space="preserve">: </w:t>
+      </w:r>
+      <w:r>
+        <w:rPr>
+          <w:rFonts w:ascii="Calibri" w:hAnsi="Calibri" w:cs="Calibri"/>
+          <w:color w:val="000000"/>
+        </w:rPr>
+        <w:t>3335712320</w:t>
+      </w:r>
+    </w:p>
+    <w:p>
+      <w:pPr>
+        <w:tabs>
+          <w:tab w:val="left" w:pos="2396"/>
+        </w:tabs>
+        <w:rPr>
+          <w:color w:val="000000" w:themeColor="text1"/>
+          <w:lang w:val="es-ES"/>
+        </w:rPr>
+      </w:pPr>
+    </w:p>
+    <w:p>
+      <w:pPr>
+        <w:tabs>
+          <w:tab w:val="left" w:pos="2396"/>
+        </w:tabs>
+        <w:rPr>
+          <w:color w:val="000000" w:themeColor="text1"/>
+          <w:lang w:val="es-ES"/>
+        </w:rPr>
+      </w:pPr>
+      <w:r>
+        <w:rPr>
+          <w:color w:val="000000" w:themeColor="text1"/>
+          <w:lang w:val="es-ES"/>
+        </w:rPr>
+        <w:t>Podemos ver que en promedio el mejor tiempo lo tiene LinkedHashMap.</w:t>
+      </w:r>
     </w:p>
     <w:sectPr>
       <w:pgSz w:w="12240" w:h="15840"/>
@@ -800,6 +1280,10 @@
   <w:style w:type="paragraph" w:default="1" w:styleId="Normal">
     <w:name w:val="Normal"/>
     <w:qFormat/>
+    <w:rsid w:val="000C38DD"/>
+    <w:rPr>
+      <w:rFonts w:ascii="Times New Roman" w:eastAsia="Times New Roman" w:hAnsi="Times New Roman" w:cs="Times New Roman"/>
+    </w:rPr>
   </w:style>
   <w:style w:type="character" w:default="1" w:styleId="DefaultParagraphFont">
     <w:name w:val="Default Paragraph Font"/>

</xml_diff>